<commit_message>
QM Lab 2 Completed
</commit_message>
<xml_diff>
--- a/QM-Lab-2-QuantumEspresso/QM Lab 2.docx
+++ b/QM-Lab-2-QuantumEspresso/QM Lab 2.docx
@@ -29,13 +29,42 @@
         <w:ind w:left="360"/>
       </w:pPr>
       <w:r>
-        <w:t xml:space="preserve">Total energy as a function of cutoff energy, which ranged from 10 to 140 Ryd by increments of 10 Ryd. </w:t>
-      </w:r>
-      <w:r>
-        <w:t>The convergence value was calculated to be 110 Ryd</w:t>
-      </w:r>
-      <w:r>
-        <w:t xml:space="preserve">. This means the change from 100 to 110 Ryd is less than </w:t>
+        <w:t xml:space="preserve">Total energy as a function of cutoff energy, which ranged from 10 to 140 </w:t>
+      </w:r>
+      <w:proofErr w:type="spellStart"/>
+      <w:r>
+        <w:t>Ryd</w:t>
+      </w:r>
+      <w:proofErr w:type="spellEnd"/>
+      <w:r>
+        <w:t xml:space="preserve"> by increments of 10 </w:t>
+      </w:r>
+      <w:proofErr w:type="spellStart"/>
+      <w:r>
+        <w:t>Ryd</w:t>
+      </w:r>
+      <w:proofErr w:type="spellEnd"/>
+      <w:r>
+        <w:t xml:space="preserve">. </w:t>
+      </w:r>
+      <w:r>
+        <w:t xml:space="preserve">The convergence value was calculated to be 110 </w:t>
+      </w:r>
+      <w:proofErr w:type="spellStart"/>
+      <w:r>
+        <w:t>Ryd</w:t>
+      </w:r>
+      <w:proofErr w:type="spellEnd"/>
+      <w:r>
+        <w:t xml:space="preserve">. This means the change from 100 to 110 </w:t>
+      </w:r>
+      <w:proofErr w:type="spellStart"/>
+      <w:r>
+        <w:t>Ryd</w:t>
+      </w:r>
+      <w:proofErr w:type="spellEnd"/>
+      <w:r>
+        <w:t xml:space="preserve"> is less than </w:t>
       </w:r>
       <w:r>
         <w:t xml:space="preserve">5 </w:t>
@@ -239,7 +268,15 @@
         <w:t xml:space="preserve">Convergence was calculated with the condition that a change in force of less than </w:t>
       </w:r>
       <w:r>
-        <w:t>10 meV/Angstrom</w:t>
+        <w:t xml:space="preserve">10 </w:t>
+      </w:r>
+      <w:proofErr w:type="spellStart"/>
+      <w:r>
+        <w:t>meV</w:t>
+      </w:r>
+      <w:proofErr w:type="spellEnd"/>
+      <w:r>
+        <w:t>/Angstrom</w:t>
       </w:r>
       <w:r>
         <w:t xml:space="preserve"> si</w:t>
@@ -257,7 +294,15 @@
         <w:t xml:space="preserve"> </w:t>
       </w:r>
       <w:r>
-        <w:t>is 100 Ryd.</w:t>
+        <w:t xml:space="preserve">is 100 </w:t>
+      </w:r>
+      <w:proofErr w:type="spellStart"/>
+      <w:r>
+        <w:t>Ryd</w:t>
+      </w:r>
+      <w:proofErr w:type="spellEnd"/>
+      <w:r>
+        <w:t>.</w:t>
       </w:r>
     </w:p>
     <w:p>
@@ -341,7 +386,23 @@
         <w:t xml:space="preserve"> </w:t>
       </w:r>
       <w:r>
-        <w:t xml:space="preserve">ranging from 10 to 140 Ryd by increments of 10 Ryd. Plotted below is the difference between these </w:t>
+        <w:t xml:space="preserve">ranging from 10 to 140 </w:t>
+      </w:r>
+      <w:proofErr w:type="spellStart"/>
+      <w:r>
+        <w:t>Ryd</w:t>
+      </w:r>
+      <w:proofErr w:type="spellEnd"/>
+      <w:r>
+        <w:t xml:space="preserve"> by increments of 10 </w:t>
+      </w:r>
+      <w:proofErr w:type="spellStart"/>
+      <w:r>
+        <w:t>Ryd</w:t>
+      </w:r>
+      <w:proofErr w:type="spellEnd"/>
+      <w:r>
+        <w:t xml:space="preserve">. Plotted below is the difference between these </w:t>
       </w:r>
       <w:r>
         <w:t xml:space="preserve">total energies for each lattice parameter versus the respective cutoff energy. </w:t>
@@ -350,16 +411,48 @@
         <w:t xml:space="preserve">The condition for convergence is a change less than </w:t>
       </w:r>
       <w:r>
-        <w:t>5 meV/atom</w:t>
-      </w:r>
-      <w:r>
-        <w:t xml:space="preserve">. This first occurs at a cutoff energy of 30 Ryd, but larger changes occur at 40 and 50 Ryd. Thus the total energy is converged at a cutoff energy value of 60 because all subsequent changes are less than </w:t>
+        <w:t xml:space="preserve">5 </w:t>
+      </w:r>
+      <w:proofErr w:type="spellStart"/>
+      <w:r>
+        <w:t>meV</w:t>
+      </w:r>
+      <w:proofErr w:type="spellEnd"/>
+      <w:r>
+        <w:t>/atom</w:t>
+      </w:r>
+      <w:r>
+        <w:t xml:space="preserve">. This first occurs at a cutoff energy of 30 </w:t>
+      </w:r>
+      <w:proofErr w:type="spellStart"/>
+      <w:r>
+        <w:t>Ryd</w:t>
+      </w:r>
+      <w:proofErr w:type="spellEnd"/>
+      <w:r>
+        <w:t xml:space="preserve">, but larger changes occur at 40 and 50 </w:t>
+      </w:r>
+      <w:proofErr w:type="spellStart"/>
+      <w:r>
+        <w:t>Ryd</w:t>
+      </w:r>
+      <w:proofErr w:type="spellEnd"/>
+      <w:r>
+        <w:t xml:space="preserve">. Thus the total energy is converged at a cutoff energy value of 60 because all subsequent changes are less than </w:t>
       </w:r>
       <w:r>
         <w:t>5</w:t>
       </w:r>
       <w:r>
-        <w:t xml:space="preserve"> meV/atom. </w:t>
+        <w:t xml:space="preserve"> </w:t>
+      </w:r>
+      <w:proofErr w:type="spellStart"/>
+      <w:r>
+        <w:t>meV</w:t>
+      </w:r>
+      <w:proofErr w:type="spellEnd"/>
+      <w:r>
+        <w:t xml:space="preserve">/atom. </w:t>
       </w:r>
     </w:p>
     <w:p>
@@ -416,54 +509,62 @@
     </w:p>
     <w:p>
       <w:pPr>
+        <w:spacing w:after="840"/>
+        <w:ind w:left="360" w:hanging="360"/>
+      </w:pPr>
+      <w:r>
+        <w:t>5.</w:t>
+      </w:r>
+      <w:r>
+        <w:tab/>
+      </w:r>
+      <w:r>
+        <w:t xml:space="preserve">The 3 convergence values when looking at absolute energies, forces, and energy difference are </w:t>
+      </w:r>
+      <w:proofErr w:type="gramStart"/>
+      <w:r>
+        <w:t>110 ,</w:t>
+      </w:r>
+      <w:proofErr w:type="gramEnd"/>
+      <w:r>
+        <w:t xml:space="preserve"> 100, and 60 </w:t>
+      </w:r>
+      <w:proofErr w:type="spellStart"/>
+      <w:r>
+        <w:t>Ryd</w:t>
+      </w:r>
+      <w:proofErr w:type="spellEnd"/>
+      <w:r>
+        <w:t xml:space="preserve"> respectively. </w:t>
+      </w:r>
+      <w:r>
+        <w:t>For problems 1 through 4 the number of k points at the converged values were 8, 20, 18, and 8</w:t>
+      </w:r>
+      <w:r>
+        <w:t xml:space="preserve"> respectively. </w:t>
+      </w:r>
+      <w:r>
+        <w:t>The converged cutoff energy values result in a higher amount of k points than lower cutoff energies.</w:t>
+      </w:r>
+      <w:r>
+        <w:t xml:space="preserve"> To ensure accurate QM calculations one would need to make sure each value converges individually and then use those values in that range for subsequent calculations. </w:t>
+      </w:r>
+      <w:r>
+        <w:t xml:space="preserve">Use a sufficiently large number of k-points and a converged cutoff energy value. </w:t>
+      </w:r>
+    </w:p>
+    <w:p>
+      <w:pPr>
         <w:spacing w:after="360"/>
         <w:ind w:left="360" w:hanging="360"/>
       </w:pPr>
       <w:r>
-        <w:t>5.</w:t>
+        <w:t>6.</w:t>
       </w:r>
       <w:r>
         <w:tab/>
       </w:r>
       <w:r>
-        <w:t xml:space="preserve">The 3 convergence values when looking at absolute energies, forces, and energy difference are 110 , 100, and 60 </w:t>
-      </w:r>
-      <w:proofErr w:type="spellStart"/>
-      <w:r>
-        <w:t>Ryd</w:t>
-      </w:r>
-      <w:proofErr w:type="spellEnd"/>
-      <w:r>
-        <w:t xml:space="preserve"> respectively. </w:t>
-      </w:r>
-      <w:r>
-        <w:t>For problems 1 through 4 the number of k points at the converged values were 8, 20, 18, and 8</w:t>
-      </w:r>
-      <w:r>
-        <w:t xml:space="preserve"> respectively. </w:t>
-      </w:r>
-      <w:r>
-        <w:t>The converged cutoff energy values result in a higher amount of k points than lower cutoff energies.</w:t>
-      </w:r>
-      <w:r>
-        <w:t xml:space="preserve"> To ensure accurate QM calculations one would need to make sure each value converges individually and then use those values in that range for subsequent calculations. </w:t>
-      </w:r>
-      <w:r>
-        <w:t xml:space="preserve">Use a sufficiently large number of k-points and a converged cutoff energy value. </w:t>
-      </w:r>
-    </w:p>
-    <w:p>
-      <w:pPr>
-        <w:spacing w:after="360"/>
-        <w:ind w:left="360" w:hanging="360"/>
-      </w:pPr>
-      <w:r>
-        <w:t>6.</w:t>
-      </w:r>
-      <w:r>
-        <w:tab/>
-      </w:r>
-      <w:r>
         <w:t xml:space="preserve">Equilibrium lattice </w:t>
       </w:r>
       <w:r>
@@ -478,10 +579,13 @@
       <w:r>
         <w:t xml:space="preserve"> was found to be 6.66 Bohr by PWSCF calculation. The total energy for multiple lattice parameters was calculated and the one that resulted in the least total energy is the equilibrium lattice constant. </w:t>
       </w:r>
-    </w:p>
-    <w:p>
-      <w:pPr>
-        <w:spacing w:after="360"/>
+      <w:r>
+        <w:t>The bulk modulus for diamond was calculated to be 206 GPa using the formulas provided in the instructions and the data obtained for this problem.</w:t>
+      </w:r>
+    </w:p>
+    <w:p>
+      <w:pPr>
+        <w:spacing w:before="720" w:after="3480"/>
         <w:ind w:left="360" w:hanging="360"/>
         <w:jc w:val="center"/>
       </w:pPr>
@@ -534,15 +638,79 @@
     </w:p>
     <w:p>
       <w:pPr>
+        <w:spacing w:after="120"/>
+        <w:ind w:left="360" w:hanging="360"/>
+      </w:pPr>
+      <w:r>
+        <w:t>7.</w:t>
+      </w:r>
+      <w:r>
+        <w:tab/>
+      </w:r>
+      <w:r>
+        <w:t>Below energy per atom for both diamond and graphite are plotted as a function of volume per atom.</w:t>
+      </w:r>
+      <w:r>
+        <w:t xml:space="preserve"> Here the diamond calculations contained 2 atoms per primitive cell while the graphite contained 4 atoms per primitive cell. The lattice constant of graphite was calculated to be 4.66 Bohr. </w:t>
+      </w:r>
+      <w:r>
+        <w:t xml:space="preserve">This plot tells us that </w:t>
+      </w:r>
+      <w:r>
+        <w:t xml:space="preserve">as pressure changes the equilibrium phase changes. For high pressure the equilibrium phase will be diamond. </w:t>
+      </w:r>
+    </w:p>
+    <w:p>
+      <w:pPr>
         <w:spacing w:after="360"/>
         <w:ind w:left="360" w:hanging="360"/>
-      </w:pPr>
-      <w:r>
-        <w:t>7.</w:t>
-      </w:r>
-      <w:r>
-        <w:tab/>
-        <w:t>e</w:t>
+        <w:jc w:val="center"/>
+      </w:pPr>
+      <w:r>
+        <w:rPr>
+          <w:noProof/>
+        </w:rPr>
+        <w:drawing>
+          <wp:inline distT="0" distB="0" distL="0" distR="0" wp14:anchorId="3E627E59" wp14:editId="0CCE1B34">
+            <wp:extent cx="3428999" cy="2667000"/>
+            <wp:effectExtent l="0" t="0" r="635" b="0"/>
+            <wp:docPr id="6" name="Picture 6"/>
+            <wp:cNvGraphicFramePr>
+              <a:graphicFrameLocks xmlns:a="http://schemas.openxmlformats.org/drawingml/2006/main" noChangeAspect="1"/>
+            </wp:cNvGraphicFramePr>
+            <a:graphic xmlns:a="http://schemas.openxmlformats.org/drawingml/2006/main">
+              <a:graphicData uri="http://schemas.openxmlformats.org/drawingml/2006/picture">
+                <pic:pic xmlns:pic="http://schemas.openxmlformats.org/drawingml/2006/picture">
+                  <pic:nvPicPr>
+                    <pic:cNvPr id="6" name="Picture 6"/>
+                    <pic:cNvPicPr/>
+                  </pic:nvPicPr>
+                  <pic:blipFill>
+                    <a:blip r:embed="rId12" cstate="print">
+                      <a:extLst>
+                        <a:ext uri="{28A0092B-C50C-407E-A947-70E740481C1C}">
+                          <a14:useLocalDpi xmlns:a14="http://schemas.microsoft.com/office/drawing/2010/main" val="0"/>
+                        </a:ext>
+                      </a:extLst>
+                    </a:blip>
+                    <a:stretch>
+                      <a:fillRect/>
+                    </a:stretch>
+                  </pic:blipFill>
+                  <pic:spPr>
+                    <a:xfrm>
+                      <a:off x="0" y="0"/>
+                      <a:ext cx="3428999" cy="2667000"/>
+                    </a:xfrm>
+                    <a:prstGeom prst="rect">
+                      <a:avLst/>
+                    </a:prstGeom>
+                  </pic:spPr>
+                </pic:pic>
+              </a:graphicData>
+            </a:graphic>
+          </wp:inline>
+        </w:drawing>
       </w:r>
     </w:p>
     <w:p>
@@ -555,7 +723,70 @@
       </w:r>
       <w:r>
         <w:tab/>
-        <w:t>e</w:t>
+      </w:r>
+      <w:r>
+        <w:t>Silicon band structures are plotted below with the points of symmetry labeled.</w:t>
+      </w:r>
+      <w:r>
+        <w:t xml:space="preserve"> Silicon has a total of 4 valence electrons. </w:t>
+      </w:r>
+      <w:r>
+        <w:t xml:space="preserve">The valence bands are seen below zero on the eV axis and the conduction bands are above zero on the eV axis. </w:t>
+      </w:r>
+      <w:r>
+        <w:t>The indirect band gap looks to be about 0.5 eV, which is less than the 1.17 eV measured experimentally.</w:t>
+      </w:r>
+    </w:p>
+    <w:p>
+      <w:pPr>
+        <w:spacing w:after="360"/>
+        <w:jc w:val="center"/>
+      </w:pPr>
+      <w:r>
+        <w:rPr>
+          <w:noProof/>
+        </w:rPr>
+        <w:drawing>
+          <wp:inline distT="0" distB="0" distL="0" distR="0" wp14:anchorId="36F7C79C" wp14:editId="5FC3F25C">
+            <wp:extent cx="5210175" cy="3344447"/>
+            <wp:effectExtent l="0" t="0" r="0" b="8890"/>
+            <wp:docPr id="7" name="Picture 7"/>
+            <wp:cNvGraphicFramePr>
+              <a:graphicFrameLocks xmlns:a="http://schemas.openxmlformats.org/drawingml/2006/main" noChangeAspect="1"/>
+            </wp:cNvGraphicFramePr>
+            <a:graphic xmlns:a="http://schemas.openxmlformats.org/drawingml/2006/main">
+              <a:graphicData uri="http://schemas.openxmlformats.org/drawingml/2006/picture">
+                <pic:pic xmlns:pic="http://schemas.openxmlformats.org/drawingml/2006/picture">
+                  <pic:nvPicPr>
+                    <pic:cNvPr id="7" name="Picture 7"/>
+                    <pic:cNvPicPr/>
+                  </pic:nvPicPr>
+                  <pic:blipFill>
+                    <a:blip r:embed="rId13" cstate="print">
+                      <a:extLst>
+                        <a:ext uri="{28A0092B-C50C-407E-A947-70E740481C1C}">
+                          <a14:useLocalDpi xmlns:a14="http://schemas.microsoft.com/office/drawing/2010/main" val="0"/>
+                        </a:ext>
+                      </a:extLst>
+                    </a:blip>
+                    <a:stretch>
+                      <a:fillRect/>
+                    </a:stretch>
+                  </pic:blipFill>
+                  <pic:spPr>
+                    <a:xfrm>
+                      <a:off x="0" y="0"/>
+                      <a:ext cx="5243922" cy="3366109"/>
+                    </a:xfrm>
+                    <a:prstGeom prst="rect">
+                      <a:avLst/>
+                    </a:prstGeom>
+                  </pic:spPr>
+                </pic:pic>
+              </a:graphicData>
+            </a:graphic>
+          </wp:inline>
+        </w:drawing>
       </w:r>
     </w:p>
     <w:p>
@@ -568,11 +799,385 @@
       </w:r>
       <w:r>
         <w:tab/>
-        <w:t>e</w:t>
-      </w:r>
+      </w:r>
+      <w:r>
+        <w:t>The lattice parameter for BaTiO</w:t>
+      </w:r>
+      <w:r>
+        <w:rPr>
+          <w:vertAlign w:val="subscript"/>
+        </w:rPr>
+        <w:t>3</w:t>
+      </w:r>
+      <w:r>
+        <w:t xml:space="preserve"> was determined to be 7.52 Bohr. This is the value with the lowest total energy for a cubic lattice.</w:t>
+      </w:r>
+      <w:r>
+        <w:t xml:space="preserve"> The minimum energy is -303.6865</w:t>
+      </w:r>
+      <w:r>
+        <w:t xml:space="preserve"> </w:t>
+      </w:r>
+      <w:proofErr w:type="spellStart"/>
+      <w:r>
+        <w:t>Ryd</w:t>
+      </w:r>
+      <w:proofErr w:type="spellEnd"/>
+      <w:r>
+        <w:t>.</w:t>
+      </w:r>
+    </w:p>
+    <w:p>
+      <w:pPr>
+        <w:spacing w:after="360"/>
+        <w:ind w:left="360" w:hanging="360"/>
+        <w:jc w:val="center"/>
+      </w:pPr>
+      <w:r>
+        <w:rPr>
+          <w:noProof/>
+        </w:rPr>
+        <w:drawing>
+          <wp:inline distT="0" distB="0" distL="0" distR="0" wp14:anchorId="0A64FE27" wp14:editId="5C565BC9">
+            <wp:extent cx="3429000" cy="2667000"/>
+            <wp:effectExtent l="0" t="0" r="0" b="0"/>
+            <wp:docPr id="8" name="Picture 8" descr="Chart, line chart&#10;&#10;Description automatically generated"/>
+            <wp:cNvGraphicFramePr>
+              <a:graphicFrameLocks xmlns:a="http://schemas.openxmlformats.org/drawingml/2006/main" noChangeAspect="1"/>
+            </wp:cNvGraphicFramePr>
+            <a:graphic xmlns:a="http://schemas.openxmlformats.org/drawingml/2006/main">
+              <a:graphicData uri="http://schemas.openxmlformats.org/drawingml/2006/picture">
+                <pic:pic xmlns:pic="http://schemas.openxmlformats.org/drawingml/2006/picture">
+                  <pic:nvPicPr>
+                    <pic:cNvPr id="8" name="Picture 8" descr="Chart, line chart&#10;&#10;Description automatically generated"/>
+                    <pic:cNvPicPr/>
+                  </pic:nvPicPr>
+                  <pic:blipFill>
+                    <a:blip r:embed="rId14" cstate="print">
+                      <a:extLst>
+                        <a:ext uri="{28A0092B-C50C-407E-A947-70E740481C1C}">
+                          <a14:useLocalDpi xmlns:a14="http://schemas.microsoft.com/office/drawing/2010/main" val="0"/>
+                        </a:ext>
+                      </a:extLst>
+                    </a:blip>
+                    <a:stretch>
+                      <a:fillRect/>
+                    </a:stretch>
+                  </pic:blipFill>
+                  <pic:spPr>
+                    <a:xfrm>
+                      <a:off x="0" y="0"/>
+                      <a:ext cx="3429000" cy="2667000"/>
+                    </a:xfrm>
+                    <a:prstGeom prst="rect">
+                      <a:avLst/>
+                    </a:prstGeom>
+                  </pic:spPr>
+                </pic:pic>
+              </a:graphicData>
+            </a:graphic>
+          </wp:inline>
+        </w:drawing>
+      </w:r>
+    </w:p>
+    <w:p>
+      <w:pPr>
+        <w:spacing w:before="720" w:after="720"/>
+        <w:ind w:left="360" w:hanging="360"/>
+      </w:pPr>
+      <w:r>
+        <w:tab/>
+      </w:r>
+      <w:r>
+        <w:t xml:space="preserve">Plotted below is the total energy as a function of Ti displacement along the cubic lattice. The minimum energy calculated here is -303.6869 </w:t>
+      </w:r>
+      <w:proofErr w:type="spellStart"/>
+      <w:r>
+        <w:t>Ryd</w:t>
+      </w:r>
+      <w:proofErr w:type="spellEnd"/>
+      <w:r>
+        <w:t xml:space="preserve">. This results in an energy difference of 0.0004 </w:t>
+      </w:r>
+      <w:proofErr w:type="spellStart"/>
+      <w:r>
+        <w:t>Ryd</w:t>
+      </w:r>
+      <w:proofErr w:type="spellEnd"/>
+      <w:r>
+        <w:t xml:space="preserve"> with the minimum energy calculated on the previous plot.</w:t>
+      </w:r>
+    </w:p>
+    <w:p>
+      <w:pPr>
+        <w:spacing w:after="720"/>
+        <w:ind w:left="360" w:hanging="360"/>
+        <w:jc w:val="center"/>
+      </w:pPr>
+      <w:r>
+        <w:rPr>
+          <w:noProof/>
+        </w:rPr>
+        <w:drawing>
+          <wp:inline distT="0" distB="0" distL="0" distR="0" wp14:anchorId="0933E7AB" wp14:editId="1970FA87">
+            <wp:extent cx="3429000" cy="2667000"/>
+            <wp:effectExtent l="0" t="0" r="0" b="0"/>
+            <wp:docPr id="9" name="Picture 9" descr="Chart&#10;&#10;Description automatically generated"/>
+            <wp:cNvGraphicFramePr>
+              <a:graphicFrameLocks xmlns:a="http://schemas.openxmlformats.org/drawingml/2006/main" noChangeAspect="1"/>
+            </wp:cNvGraphicFramePr>
+            <a:graphic xmlns:a="http://schemas.openxmlformats.org/drawingml/2006/main">
+              <a:graphicData uri="http://schemas.openxmlformats.org/drawingml/2006/picture">
+                <pic:pic xmlns:pic="http://schemas.openxmlformats.org/drawingml/2006/picture">
+                  <pic:nvPicPr>
+                    <pic:cNvPr id="9" name="Picture 9" descr="Chart&#10;&#10;Description automatically generated"/>
+                    <pic:cNvPicPr/>
+                  </pic:nvPicPr>
+                  <pic:blipFill>
+                    <a:blip r:embed="rId15" cstate="print">
+                      <a:extLst>
+                        <a:ext uri="{28A0092B-C50C-407E-A947-70E740481C1C}">
+                          <a14:useLocalDpi xmlns:a14="http://schemas.microsoft.com/office/drawing/2010/main" val="0"/>
+                        </a:ext>
+                      </a:extLst>
+                    </a:blip>
+                    <a:stretch>
+                      <a:fillRect/>
+                    </a:stretch>
+                  </pic:blipFill>
+                  <pic:spPr>
+                    <a:xfrm>
+                      <a:off x="0" y="0"/>
+                      <a:ext cx="3429000" cy="2667000"/>
+                    </a:xfrm>
+                    <a:prstGeom prst="rect">
+                      <a:avLst/>
+                    </a:prstGeom>
+                  </pic:spPr>
+                </pic:pic>
+              </a:graphicData>
+            </a:graphic>
+          </wp:inline>
+        </w:drawing>
+      </w:r>
+    </w:p>
+    <w:p>
+      <w:pPr>
+        <w:spacing w:after="360"/>
+        <w:ind w:left="360" w:hanging="360"/>
+        <w:rPr>
+          <w:rFonts w:ascii="Consolas" w:eastAsia="Times New Roman" w:hAnsi="Consolas" w:cs="Times New Roman"/>
+          <w:sz w:val="20"/>
+          <w:szCs w:val="20"/>
+        </w:rPr>
+      </w:pPr>
+      <w:r>
+        <w:tab/>
+        <w:t xml:space="preserve">Using the script to displace Ti and O the final energy was found to be </w:t>
+      </w:r>
+      <w:r>
+        <w:t xml:space="preserve">1943.387 </w:t>
+      </w:r>
+      <w:proofErr w:type="spellStart"/>
+      <w:r>
+        <w:t>Ryd</w:t>
+      </w:r>
+      <w:proofErr w:type="spellEnd"/>
+      <w:r>
+        <w:t xml:space="preserve"> and the final positions of the atoms are:</w:t>
+      </w:r>
+    </w:p>
+    <w:p>
+      <w:pPr>
+        <w:spacing w:after="0" w:line="240" w:lineRule="auto"/>
+        <w:ind w:left="1080"/>
+        <w:rPr>
+          <w:rFonts w:ascii="Consolas" w:eastAsia="Times New Roman" w:hAnsi="Consolas" w:cs="Times New Roman"/>
+          <w:sz w:val="20"/>
+          <w:szCs w:val="20"/>
+        </w:rPr>
+      </w:pPr>
+      <w:r>
+        <w:rPr>
+          <w:rFonts w:ascii="Consolas" w:eastAsia="Times New Roman" w:hAnsi="Consolas" w:cs="Times New Roman"/>
+          <w:sz w:val="20"/>
+          <w:szCs w:val="20"/>
+        </w:rPr>
+        <w:t>ATOMIC_POSITIONS</w:t>
+      </w:r>
+    </w:p>
+    <w:p>
+      <w:pPr>
+        <w:spacing w:after="0" w:line="240" w:lineRule="auto"/>
+        <w:jc w:val="center"/>
+        <w:rPr>
+          <w:rFonts w:ascii="Consolas" w:eastAsia="Times New Roman" w:hAnsi="Consolas" w:cs="Times New Roman"/>
+          <w:sz w:val="20"/>
+          <w:szCs w:val="20"/>
+        </w:rPr>
+      </w:pPr>
+      <w:r>
+        <w:rPr>
+          <w:rFonts w:ascii="Consolas" w:eastAsia="Times New Roman" w:hAnsi="Consolas" w:cs="Times New Roman"/>
+          <w:sz w:val="20"/>
+          <w:szCs w:val="20"/>
+        </w:rPr>
+        <w:t>Ba            0.0000000000        0.0000000000        0.0000000000</w:t>
+      </w:r>
+    </w:p>
+    <w:p>
+      <w:pPr>
+        <w:spacing w:after="0" w:line="240" w:lineRule="auto"/>
+        <w:jc w:val="center"/>
+        <w:rPr>
+          <w:rFonts w:ascii="Consolas" w:eastAsia="Times New Roman" w:hAnsi="Consolas" w:cs="Times New Roman"/>
+          <w:sz w:val="20"/>
+          <w:szCs w:val="20"/>
+        </w:rPr>
+      </w:pPr>
+      <w:r>
+        <w:rPr>
+          <w:rFonts w:ascii="Consolas" w:eastAsia="Times New Roman" w:hAnsi="Consolas" w:cs="Times New Roman"/>
+          <w:sz w:val="20"/>
+          <w:szCs w:val="20"/>
+        </w:rPr>
+        <w:t>Ti            0.5000000000        0.5000000000        0.0744893156</w:t>
+      </w:r>
+    </w:p>
+    <w:p>
+      <w:pPr>
+        <w:spacing w:after="0" w:line="240" w:lineRule="auto"/>
+        <w:jc w:val="center"/>
+        <w:rPr>
+          <w:rFonts w:ascii="Consolas" w:eastAsia="Times New Roman" w:hAnsi="Consolas" w:cs="Times New Roman"/>
+          <w:sz w:val="20"/>
+          <w:szCs w:val="20"/>
+        </w:rPr>
+      </w:pPr>
+      <w:r>
+        <w:rPr>
+          <w:rFonts w:ascii="Consolas" w:eastAsia="Times New Roman" w:hAnsi="Consolas" w:cs="Times New Roman"/>
+          <w:sz w:val="20"/>
+          <w:szCs w:val="20"/>
+        </w:rPr>
+        <w:t>O             0.5000000000        0.5000000000       -0.0664893617</w:t>
+      </w:r>
+    </w:p>
+    <w:p>
+      <w:pPr>
+        <w:spacing w:after="0" w:line="240" w:lineRule="auto"/>
+        <w:jc w:val="center"/>
+        <w:rPr>
+          <w:rFonts w:ascii="Consolas" w:eastAsia="Times New Roman" w:hAnsi="Consolas" w:cs="Times New Roman"/>
+          <w:sz w:val="20"/>
+          <w:szCs w:val="20"/>
+          <w:lang w:val="es-ES_tradnl"/>
+        </w:rPr>
+      </w:pPr>
+      <w:r>
+        <w:rPr>
+          <w:rFonts w:ascii="Consolas" w:eastAsia="Times New Roman" w:hAnsi="Consolas" w:cs="Times New Roman"/>
+          <w:sz w:val="20"/>
+          <w:szCs w:val="20"/>
+          <w:lang w:val="es-ES_tradnl"/>
+        </w:rPr>
+        <w:t>O             0.5000000000        0.0000000000        0.5000000139</w:t>
+      </w:r>
+    </w:p>
+    <w:p>
+      <w:pPr>
+        <w:spacing w:after="0" w:line="240" w:lineRule="auto"/>
+        <w:jc w:val="center"/>
+        <w:rPr>
+          <w:rFonts w:ascii="Consolas" w:eastAsia="Times New Roman" w:hAnsi="Consolas" w:cs="Times New Roman"/>
+          <w:sz w:val="20"/>
+          <w:szCs w:val="20"/>
+          <w:lang w:val="es-ES_tradnl"/>
+        </w:rPr>
+      </w:pPr>
+      <w:r>
+        <w:rPr>
+          <w:rFonts w:ascii="Consolas" w:eastAsia="Times New Roman" w:hAnsi="Consolas" w:cs="Times New Roman"/>
+          <w:sz w:val="20"/>
+          <w:szCs w:val="20"/>
+          <w:lang w:val="es-ES_tradnl"/>
+        </w:rPr>
+        <w:t>O             0.0000000000        0.5000000000        0.5000000139</w:t>
+      </w:r>
+    </w:p>
+    <w:p>
+      <w:pPr>
+        <w:spacing w:after="0" w:line="240" w:lineRule="auto"/>
+        <w:jc w:val="center"/>
+        <w:rPr>
+          <w:rFonts w:ascii="Consolas" w:eastAsia="Times New Roman" w:hAnsi="Consolas" w:cs="Times New Roman"/>
+          <w:sz w:val="20"/>
+          <w:szCs w:val="20"/>
+          <w:lang w:val="es-ES_tradnl"/>
+        </w:rPr>
+      </w:pPr>
+    </w:p>
+    <w:p>
+      <w:pPr>
+        <w:spacing w:before="720" w:after="0" w:line="240" w:lineRule="auto"/>
+        <w:ind w:left="360" w:hanging="360"/>
+      </w:pPr>
+      <w:r>
+        <w:t>10.</w:t>
+      </w:r>
+      <w:r>
+        <w:tab/>
+      </w:r>
+      <w:r>
+        <w:t>Quantum calculations can help t</w:t>
+      </w:r>
+      <w:r>
+        <w:t xml:space="preserve">o determine if a material is an insulator, conductor, or semiconductor through calculating the band structure and determining the band gap size. </w:t>
+      </w:r>
+      <w:r>
+        <w:t xml:space="preserve">Also the minimum energy lattice constants can be calculated, which is directly related to the bulk modulus and other material properties. </w:t>
+      </w:r>
+      <w:r>
+        <w:t xml:space="preserve">Finally, different phases of a material, </w:t>
+      </w:r>
+      <w:proofErr w:type="gramStart"/>
+      <w:r>
+        <w:t>diamond</w:t>
+      </w:r>
+      <w:proofErr w:type="gramEnd"/>
+      <w:r>
+        <w:t xml:space="preserve"> and graphite, both composed of carbon, can be compared which is helpful in determining how and why the phases form.</w:t>
+      </w:r>
+    </w:p>
+    <w:p>
+      <w:pPr>
+        <w:ind w:left="360" w:hanging="360"/>
+        <w:jc w:val="center"/>
+        <w:rPr>
+          <w:rFonts w:ascii="Consolas" w:eastAsia="Times New Roman" w:hAnsi="Consolas" w:cs="Times New Roman"/>
+          <w:sz w:val="20"/>
+          <w:szCs w:val="20"/>
+        </w:rPr>
+      </w:pPr>
+    </w:p>
+    <w:p>
+      <w:pPr>
+        <w:rPr>
+          <w:rFonts w:ascii="Consolas" w:eastAsia="Times New Roman" w:hAnsi="Consolas" w:cs="Times New Roman"/>
+          <w:sz w:val="20"/>
+          <w:szCs w:val="20"/>
+        </w:rPr>
+      </w:pPr>
+    </w:p>
+    <w:p>
+      <w:pPr>
+        <w:spacing w:after="360"/>
+        <w:ind w:left="360" w:hanging="360"/>
+      </w:pPr>
     </w:p>
     <w:sectPr>
-      <w:headerReference w:type="first" r:id="rId12"/>
+      <w:headerReference w:type="default" r:id="rId16"/>
+      <w:headerReference w:type="first" r:id="rId17"/>
       <w:pgSz w:w="12240" w:h="15840"/>
       <w:pgMar w:top="1440" w:right="1440" w:bottom="1440" w:left="1440" w:header="720" w:footer="720" w:gutter="0"/>
       <w:cols w:space="720"/>
@@ -634,6 +1239,59 @@
 </file>
 
 <file path=word/header1.xml><?xml version="1.0" encoding="utf-8"?>
+<w:hdr xmlns:wpc="http://schemas.microsoft.com/office/word/2010/wordprocessingCanvas" xmlns:cx="http://schemas.microsoft.com/office/drawing/2014/chartex" xmlns:cx1="http://schemas.microsoft.com/office/drawing/2015/9/8/chartex" xmlns:cx2="http://schemas.microsoft.com/office/drawing/2015/10/21/chartex" xmlns:cx3="http://schemas.microsoft.com/office/drawing/2016/5/9/chartex" xmlns:cx4="http://schemas.microsoft.com/office/drawing/2016/5/10/chartex" xmlns:cx5="http://schemas.microsoft.com/office/drawing/2016/5/11/chartex" xmlns:cx6="http://schemas.microsoft.com/office/drawing/2016/5/12/chartex" xmlns:cx7="http://schemas.microsoft.com/office/drawing/2016/5/13/chartex" xmlns:cx8="http://schemas.microsoft.com/office/drawing/2016/5/14/chartex" xmlns:mc="http://schemas.openxmlformats.org/markup-compatibility/2006" xmlns:aink="http://schemas.microsoft.com/office/drawing/2016/ink" xmlns:am3d="http://schemas.microsoft.com/office/drawing/2017/model3d" xmlns:o="urn:schemas-microsoft-com:office:office" xmlns:r="http://schemas.openxmlformats.org/officeDocument/2006/relationships" xmlns:m="http://schemas.openxmlformats.org/officeDocument/2006/math" xmlns:v="urn:schemas-microsoft-com:vml" xmlns:wp14="http://schemas.microsoft.com/office/word/2010/wordprocessingDrawing" xmlns:wp="http://schemas.openxmlformats.org/drawingml/2006/wordprocessingDrawing" xmlns:w10="urn:schemas-microsoft-com:office:word" xmlns:w="http://schemas.openxmlformats.org/wordprocessingml/2006/main" xmlns:w14="http://schemas.microsoft.com/office/word/2010/wordml" xmlns:w15="http://schemas.microsoft.com/office/word/2012/wordml" xmlns:w16cex="http://schemas.microsoft.com/office/word/2018/wordml/cex" xmlns:w16cid="http://schemas.microsoft.com/office/word/2016/wordml/cid" xmlns:w16="http://schemas.microsoft.com/office/word/2018/wordml" xmlns:w16sdtdh="http://schemas.microsoft.com/office/word/2020/wordml/sdtdatahash" xmlns:w16se="http://schemas.microsoft.com/office/word/2015/wordml/symex" xmlns:wpg="http://schemas.microsoft.com/office/word/2010/wordprocessingGroup" xmlns:wpi="http://schemas.microsoft.com/office/word/2010/wordprocessingInk" xmlns:wne="http://schemas.microsoft.com/office/word/2006/wordml" xmlns:wps="http://schemas.microsoft.com/office/word/2010/wordprocessingShape" mc:Ignorable="w14 w15 w16se w16cid w16 w16cex w16sdtdh wp14">
+  <w:sdt>
+    <w:sdtPr>
+      <w:id w:val="-770472986"/>
+      <w:docPartObj>
+        <w:docPartGallery w:val="Page Numbers (Top of Page)"/>
+        <w:docPartUnique/>
+      </w:docPartObj>
+    </w:sdtPr>
+    <w:sdtEndPr>
+      <w:rPr>
+        <w:noProof/>
+      </w:rPr>
+    </w:sdtEndPr>
+    <w:sdtContent>
+      <w:p>
+        <w:pPr>
+          <w:pStyle w:val="Header"/>
+          <w:jc w:val="right"/>
+        </w:pPr>
+        <w:r>
+          <w:fldChar w:fldCharType="begin"/>
+        </w:r>
+        <w:r>
+          <w:instrText xml:space="preserve"> PAGE   \* MERGEFORMAT </w:instrText>
+        </w:r>
+        <w:r>
+          <w:fldChar w:fldCharType="separate"/>
+        </w:r>
+        <w:r>
+          <w:rPr>
+            <w:noProof/>
+          </w:rPr>
+          <w:t>2</w:t>
+        </w:r>
+        <w:r>
+          <w:rPr>
+            <w:noProof/>
+          </w:rPr>
+          <w:fldChar w:fldCharType="end"/>
+        </w:r>
+      </w:p>
+    </w:sdtContent>
+  </w:sdt>
+  <w:p>
+    <w:pPr>
+      <w:pStyle w:val="Header"/>
+    </w:pPr>
+  </w:p>
+</w:hdr>
+</file>
+
+<file path=word/header2.xml><?xml version="1.0" encoding="utf-8"?>
 <w:hdr xmlns:wpc="http://schemas.microsoft.com/office/word/2010/wordprocessingCanvas" xmlns:cx="http://schemas.microsoft.com/office/drawing/2014/chartex" xmlns:cx1="http://schemas.microsoft.com/office/drawing/2015/9/8/chartex" xmlns:cx2="http://schemas.microsoft.com/office/drawing/2015/10/21/chartex" xmlns:cx3="http://schemas.microsoft.com/office/drawing/2016/5/9/chartex" xmlns:cx4="http://schemas.microsoft.com/office/drawing/2016/5/10/chartex" xmlns:cx5="http://schemas.microsoft.com/office/drawing/2016/5/11/chartex" xmlns:cx6="http://schemas.microsoft.com/office/drawing/2016/5/12/chartex" xmlns:cx7="http://schemas.microsoft.com/office/drawing/2016/5/13/chartex" xmlns:cx8="http://schemas.microsoft.com/office/drawing/2016/5/14/chartex" xmlns:mc="http://schemas.openxmlformats.org/markup-compatibility/2006" xmlns:aink="http://schemas.microsoft.com/office/drawing/2016/ink" xmlns:am3d="http://schemas.microsoft.com/office/drawing/2017/model3d" xmlns:o="urn:schemas-microsoft-com:office:office" xmlns:r="http://schemas.openxmlformats.org/officeDocument/2006/relationships" xmlns:m="http://schemas.openxmlformats.org/officeDocument/2006/math" xmlns:v="urn:schemas-microsoft-com:vml" xmlns:wp14="http://schemas.microsoft.com/office/word/2010/wordprocessingDrawing" xmlns:wp="http://schemas.openxmlformats.org/drawingml/2006/wordprocessingDrawing" xmlns:w10="urn:schemas-microsoft-com:office:word" xmlns:w="http://schemas.openxmlformats.org/wordprocessingml/2006/main" xmlns:w14="http://schemas.microsoft.com/office/word/2010/wordml" xmlns:w15="http://schemas.microsoft.com/office/word/2012/wordml" xmlns:w16cex="http://schemas.microsoft.com/office/word/2018/wordml/cex" xmlns:w16cid="http://schemas.microsoft.com/office/word/2016/wordml/cid" xmlns:w16="http://schemas.microsoft.com/office/word/2018/wordml" xmlns:w16sdtdh="http://schemas.microsoft.com/office/word/2020/wordml/sdtdatahash" xmlns:w16se="http://schemas.microsoft.com/office/word/2015/wordml/symex" xmlns:wpg="http://schemas.microsoft.com/office/word/2010/wordprocessingGroup" xmlns:wpi="http://schemas.microsoft.com/office/word/2010/wordprocessingInk" xmlns:wne="http://schemas.microsoft.com/office/word/2006/wordml" xmlns:wps="http://schemas.microsoft.com/office/word/2010/wordprocessingShape" mc:Ignorable="w14 w15 w16se w16cid w16 w16cex w16sdtdh wp14">
   <w:p>
     <w:pPr>

</xml_diff>